<commit_message>
Se agrego la tarea 10
</commit_message>
<xml_diff>
--- a/Tarea 10.docx
+++ b/Tarea 10.docx
@@ -78,6 +78,9 @@
         <w:pStyle w:val="Ttulo4"/>
       </w:pPr>
       <w:r>
+        <w:rPr>
+          <w:noProof/>
+        </w:rPr>
         <w:drawing>
           <wp:anchor distT="0" distB="0" distL="114300" distR="114300" simplePos="0" relativeHeight="251658240" behindDoc="0" locked="0" layoutInCell="1" allowOverlap="1" wp14:anchorId="39D636E8" wp14:editId="6A0536B9">
             <wp:simplePos x="0" y="0"/>
@@ -281,28 +284,7 @@
           <w:b/>
           <w:bCs/>
         </w:rPr>
-        <w:t>E</w:t>
-      </w:r>
-      <w:r>
-        <w:rPr>
-          <w:b/>
-          <w:bCs/>
-        </w:rPr>
-        <w:t xml:space="preserve">l </w:t>
-      </w:r>
-      <w:r>
-        <w:rPr>
-          <w:b/>
-          <w:bCs/>
-        </w:rPr>
-        <w:t>servidor</w:t>
-      </w:r>
-      <w:r>
-        <w:rPr>
-          <w:b/>
-          <w:bCs/>
-        </w:rPr>
-        <w:t xml:space="preserve"> se caracteriza por:</w:t>
+        <w:t>El servidor se caracteriza por:</w:t>
       </w:r>
     </w:p>
     <w:p>
@@ -482,6 +464,9 @@
     </w:p>
     <w:p>
       <w:r>
+        <w:rPr>
+          <w:noProof/>
+        </w:rPr>
         <w:drawing>
           <wp:anchor distT="0" distB="0" distL="114300" distR="114300" simplePos="0" relativeHeight="251659264" behindDoc="0" locked="0" layoutInCell="1" allowOverlap="1" wp14:anchorId="45728E9B" wp14:editId="56D5A9D9">
             <wp:simplePos x="0" y="0"/>
@@ -554,6 +539,9 @@
         <w:pStyle w:val="Ttulo4"/>
       </w:pPr>
       <w:r>
+        <w:rPr>
+          <w:noProof/>
+        </w:rPr>
         <w:drawing>
           <wp:anchor distT="0" distB="0" distL="114300" distR="114300" simplePos="0" relativeHeight="251660288" behindDoc="0" locked="0" layoutInCell="1" allowOverlap="1" wp14:anchorId="0B964F9D" wp14:editId="2078DE87">
             <wp:simplePos x="0" y="0"/>
@@ -644,23 +632,10 @@
           <w:b/>
           <w:bCs/>
         </w:rPr>
-        <w:t>Un cliente</w:t>
-      </w:r>
-      <w:r>
-        <w:rPr>
-          <w:b/>
-          <w:bCs/>
-        </w:rPr>
-        <w:t>:</w:t>
-      </w:r>
-      <w:r>
-        <w:t xml:space="preserve"> </w:t>
-      </w:r>
-      <w:r>
-        <w:t>E</w:t>
-      </w:r>
-      <w:r>
-        <w:t>s decir, el equipo que solicita los recursos, equipado con una interfaz de usuario (generalmente un navegador web) para la presentación.</w:t>
+        <w:t>Un cliente:</w:t>
+      </w:r>
+      <w:r>
+        <w:t xml:space="preserve"> Es decir, el equipo que solicita los recursos, equipado con una interfaz de usuario (generalmente un navegador web) para la presentación.</w:t>
       </w:r>
     </w:p>
     <w:p>
@@ -689,16 +664,7 @@
         <w:t>(también denominado software intermedio)</w:t>
       </w:r>
       <w:r>
-        <w:t>:</w:t>
-      </w:r>
-      <w:r>
-        <w:t xml:space="preserve"> </w:t>
-      </w:r>
-      <w:r>
-        <w:t>C</w:t>
-      </w:r>
-      <w:r>
-        <w:t>uya tarea es proporcionar los recursos solicitados, pero que requiere de otro servidor para hacerlo.</w:t>
+        <w:t>: Cuya tarea es proporcionar los recursos solicitados, pero que requiere de otro servidor para hacerlo.</w:t>
       </w:r>
     </w:p>
     <w:p>
@@ -714,14 +680,7 @@
           <w:b/>
           <w:bCs/>
         </w:rPr>
-        <w:t>El servidor de datos</w:t>
-      </w:r>
-      <w:r>
-        <w:rPr>
-          <w:b/>
-          <w:bCs/>
-        </w:rPr>
-        <w:t>:</w:t>
+        <w:t>El servidor de datos:</w:t>
       </w:r>
       <w:r>
         <w:t xml:space="preserve"> que proporciona al servidor de aplicaciones los datos que éste le solicitó.</w:t>
@@ -744,13 +703,7 @@
         </w:numPr>
       </w:pPr>
       <w:r>
-        <w:t xml:space="preserve">Centraliza la gestión de </w:t>
-      </w:r>
-      <w:r>
-        <w:t>la regla</w:t>
-      </w:r>
-      <w:r>
-        <w:t xml:space="preserve"> del negocio en un único lugar (no se duplica en cada aplicación)</w:t>
+        <w:t>Centraliza la gestión de la regla del negocio en un único lugar (no se duplica en cada aplicación)</w:t>
       </w:r>
     </w:p>
     <w:p>
@@ -876,8 +829,11 @@
     </w:p>
     <w:p>
       <w:r>
+        <w:rPr>
+          <w:noProof/>
+        </w:rPr>
         <w:drawing>
-          <wp:anchor distT="0" distB="0" distL="114300" distR="114300" simplePos="0" relativeHeight="251661312" behindDoc="0" locked="0" layoutInCell="1" allowOverlap="1" wp14:anchorId="545956A2" wp14:editId="025D6537">
+          <wp:anchor distT="0" distB="0" distL="114300" distR="114300" simplePos="0" relativeHeight="251661312" behindDoc="0" locked="0" layoutInCell="1" allowOverlap="1" wp14:anchorId="545956A2" wp14:editId="00D6A3E5">
             <wp:simplePos x="0" y="0"/>
             <wp:positionH relativeFrom="margin">
               <wp:align>center</wp:align>
@@ -934,20 +890,314 @@
       </w:r>
     </w:p>
     <w:p>
-      <w:proofErr w:type="spellStart"/>
       <w:r>
         <w:t>Classroom</w:t>
       </w:r>
-      <w:proofErr w:type="spellEnd"/>
     </w:p>
     <w:p/>
     <w:p>
+      <w:pPr>
+        <w:pStyle w:val="Ttulo5"/>
+      </w:pPr>
+      <w:r>
+        <w:drawing>
+          <wp:anchor distT="0" distB="0" distL="114300" distR="114300" simplePos="0" relativeHeight="251662336" behindDoc="0" locked="0" layoutInCell="1" allowOverlap="1" wp14:anchorId="43B4B730" wp14:editId="2A1CB231">
+            <wp:simplePos x="0" y="0"/>
+            <wp:positionH relativeFrom="margin">
+              <wp:align>right</wp:align>
+            </wp:positionH>
+            <wp:positionV relativeFrom="paragraph">
+              <wp:posOffset>9525</wp:posOffset>
+            </wp:positionV>
+            <wp:extent cx="2338705" cy="1276350"/>
+            <wp:effectExtent l="0" t="0" r="4445" b="0"/>
+            <wp:wrapSquare wrapText="bothSides"/>
+            <wp:docPr id="2" name="Imagen 2"/>
+            <wp:cNvGraphicFramePr>
+              <a:graphicFrameLocks xmlns:a="http://schemas.openxmlformats.org/drawingml/2006/main" noChangeAspect="1"/>
+            </wp:cNvGraphicFramePr>
+            <a:graphic xmlns:a="http://schemas.openxmlformats.org/drawingml/2006/main">
+              <a:graphicData uri="http://schemas.openxmlformats.org/drawingml/2006/picture">
+                <pic:pic xmlns:pic="http://schemas.openxmlformats.org/drawingml/2006/picture">
+                  <pic:nvPicPr>
+                    <pic:cNvPr id="1" name=""/>
+                    <pic:cNvPicPr/>
+                  </pic:nvPicPr>
+                  <pic:blipFill>
+                    <a:blip r:embed="rId14" cstate="print">
+                      <a:extLst>
+                        <a:ext uri="{28A0092B-C50C-407E-A947-70E740481C1C}">
+                          <a14:useLocalDpi xmlns:a14="http://schemas.microsoft.com/office/drawing/2010/main" val="0"/>
+                        </a:ext>
+                      </a:extLst>
+                    </a:blip>
+                    <a:stretch>
+                      <a:fillRect/>
+                    </a:stretch>
+                  </pic:blipFill>
+                  <pic:spPr>
+                    <a:xfrm>
+                      <a:off x="0" y="0"/>
+                      <a:ext cx="2338705" cy="1276350"/>
+                    </a:xfrm>
+                    <a:prstGeom prst="rect">
+                      <a:avLst/>
+                    </a:prstGeom>
+                  </pic:spPr>
+                </pic:pic>
+              </a:graphicData>
+            </a:graphic>
+            <wp14:sizeRelH relativeFrom="margin">
+              <wp14:pctWidth>0</wp14:pctWidth>
+            </wp14:sizeRelH>
+            <wp14:sizeRelV relativeFrom="margin">
+              <wp14:pctHeight>0</wp14:pctHeight>
+            </wp14:sizeRelV>
+          </wp:anchor>
+        </w:drawing>
+      </w:r>
+      <w:r>
+        <w:t>Monitores Transaccionales</w:t>
+      </w:r>
+    </w:p>
+    <w:p>
+      <w:r>
+        <w:t xml:space="preserve">Son sistemas especializados en la creación, ejecución y manejo de aplicaciones de procesamiento de transacciones, </w:t>
+      </w:r>
+      <w:r>
+        <w:t>los monitores son tecnologías que se especializan en la administración de transacciones desde un punto de origen</w:t>
+      </w:r>
+      <w:r>
+        <w:t>, y a través de uno o mas servidores, para luego volver al origen</w:t>
+      </w:r>
+      <w:r>
+        <w:t>.</w:t>
+      </w:r>
+    </w:p>
+    <w:p>
+      <w:pPr>
+        <w:pStyle w:val="Ttulo6"/>
+      </w:pPr>
+      <w:r>
+        <w:t>Funciones y Operaciones</w:t>
+      </w:r>
+    </w:p>
+    <w:p>
+      <w:pPr>
+        <w:pStyle w:val="Prrafodelista"/>
+        <w:numPr>
+          <w:ilvl w:val="0"/>
+          <w:numId w:val="9"/>
+        </w:numPr>
+      </w:pPr>
+      <w:r>
+        <w:rPr>
+          <w:b/>
+          <w:bCs/>
+        </w:rPr>
+        <w:t>Control de procesos</w:t>
+      </w:r>
+    </w:p>
+    <w:p>
+      <w:pPr>
+        <w:pStyle w:val="Prrafodelista"/>
+        <w:numPr>
+          <w:ilvl w:val="0"/>
+          <w:numId w:val="9"/>
+        </w:numPr>
+      </w:pPr>
+      <w:r>
+        <w:rPr>
+          <w:b/>
+          <w:bCs/>
+        </w:rPr>
+        <w:t>Manejo de transacciones</w:t>
+      </w:r>
+    </w:p>
+    <w:p>
+      <w:pPr>
+        <w:pStyle w:val="Prrafodelista"/>
+        <w:numPr>
+          <w:ilvl w:val="0"/>
+          <w:numId w:val="9"/>
+        </w:numPr>
+      </w:pPr>
+      <w:r>
+        <w:rPr>
+          <w:b/>
+          <w:bCs/>
+        </w:rPr>
+        <w:t>Comunicación cliente/servidor</w:t>
+      </w:r>
+    </w:p>
+    <w:p>
+      <w:pPr>
+        <w:pStyle w:val="Ttulo6"/>
+      </w:pPr>
+      <w:r>
+        <w:t>Tipos de Monitores</w:t>
+      </w:r>
+    </w:p>
+    <w:p>
+      <w:pPr>
+        <w:pStyle w:val="Prrafodelista"/>
+        <w:numPr>
+          <w:ilvl w:val="0"/>
+          <w:numId w:val="10"/>
+        </w:numPr>
+      </w:pPr>
+      <w:r>
+        <w:rPr>
+          <w:b/>
+          <w:bCs/>
+        </w:rPr>
+        <w:t>OTM (Object Transaccion Monitor)</w:t>
+      </w:r>
+    </w:p>
+    <w:p>
+      <w:pPr>
+        <w:pStyle w:val="Prrafodelista"/>
+        <w:numPr>
+          <w:ilvl w:val="1"/>
+          <w:numId w:val="10"/>
+        </w:numPr>
+      </w:pPr>
+      <w:r>
+        <w:t xml:space="preserve">Maneja </w:t>
+      </w:r>
+      <w:r>
+        <w:t>con</w:t>
+      </w:r>
+      <w:r>
+        <w:t>tenedores que corren los componentes que brindan servicio</w:t>
+      </w:r>
+    </w:p>
+    <w:p>
+      <w:pPr>
+        <w:pStyle w:val="Prrafodelista"/>
+        <w:numPr>
+          <w:ilvl w:val="1"/>
+          <w:numId w:val="10"/>
+        </w:numPr>
+      </w:pPr>
+      <w:r>
+        <w:t>Manejo óptimo de objetos</w:t>
+      </w:r>
+    </w:p>
+    <w:p>
+      <w:pPr>
+        <w:pStyle w:val="Prrafodelista"/>
+        <w:numPr>
+          <w:ilvl w:val="1"/>
+          <w:numId w:val="10"/>
+        </w:numPr>
+      </w:pPr>
+      <w:r>
+        <w:t>Distribuye</w:t>
+      </w:r>
+      <w:r>
+        <w:t xml:space="preserve"> la carga y </w:t>
+      </w:r>
+      <w:r>
+        <w:t>coordina</w:t>
+      </w:r>
+      <w:r>
+        <w:t xml:space="preserve"> transacciones </w:t>
+      </w:r>
+      <w:r>
+        <w:t>multicomponentes</w:t>
+      </w:r>
+    </w:p>
+    <w:p>
+      <w:pPr>
+        <w:pStyle w:val="Prrafodelista"/>
+        <w:numPr>
+          <w:ilvl w:val="0"/>
+          <w:numId w:val="10"/>
+        </w:numPr>
+        <w:rPr>
+          <w:b/>
+          <w:bCs/>
+        </w:rPr>
+      </w:pPr>
+      <w:r>
+        <w:rPr>
+          <w:b/>
+          <w:bCs/>
+        </w:rPr>
+        <w:t>TP</w:t>
+      </w:r>
+    </w:p>
+    <w:p>
+      <w:pPr>
+        <w:pStyle w:val="Ttulo6"/>
+      </w:pPr>
+      <w:r>
+        <w:lastRenderedPageBreak/>
+        <w:drawing>
+          <wp:anchor distT="0" distB="0" distL="114300" distR="114300" simplePos="0" relativeHeight="251663360" behindDoc="0" locked="0" layoutInCell="1" allowOverlap="1" wp14:anchorId="0E24D8CA" wp14:editId="75A793CF">
+            <wp:simplePos x="0" y="0"/>
+            <wp:positionH relativeFrom="margin">
+              <wp:align>center</wp:align>
+            </wp:positionH>
+            <wp:positionV relativeFrom="paragraph">
+              <wp:posOffset>186055</wp:posOffset>
+            </wp:positionV>
+            <wp:extent cx="3411855" cy="1904740"/>
+            <wp:effectExtent l="0" t="0" r="0" b="635"/>
+            <wp:wrapTopAndBottom/>
+            <wp:docPr id="6" name="Imagen 6"/>
+            <wp:cNvGraphicFramePr>
+              <a:graphicFrameLocks xmlns:a="http://schemas.openxmlformats.org/drawingml/2006/main" noChangeAspect="1"/>
+            </wp:cNvGraphicFramePr>
+            <a:graphic xmlns:a="http://schemas.openxmlformats.org/drawingml/2006/main">
+              <a:graphicData uri="http://schemas.openxmlformats.org/drawingml/2006/picture">
+                <pic:pic xmlns:pic="http://schemas.openxmlformats.org/drawingml/2006/picture">
+                  <pic:nvPicPr>
+                    <pic:cNvPr id="1" name=""/>
+                    <pic:cNvPicPr/>
+                  </pic:nvPicPr>
+                  <pic:blipFill>
+                    <a:blip r:embed="rId15" cstate="print">
+                      <a:extLst>
+                        <a:ext uri="{28A0092B-C50C-407E-A947-70E740481C1C}">
+                          <a14:useLocalDpi xmlns:a14="http://schemas.microsoft.com/office/drawing/2010/main" val="0"/>
+                        </a:ext>
+                      </a:extLst>
+                    </a:blip>
+                    <a:stretch>
+                      <a:fillRect/>
+                    </a:stretch>
+                  </pic:blipFill>
+                  <pic:spPr>
+                    <a:xfrm>
+                      <a:off x="0" y="0"/>
+                      <a:ext cx="3411855" cy="1904740"/>
+                    </a:xfrm>
+                    <a:prstGeom prst="rect">
+                      <a:avLst/>
+                    </a:prstGeom>
+                  </pic:spPr>
+                </pic:pic>
+              </a:graphicData>
+            </a:graphic>
+          </wp:anchor>
+        </w:drawing>
+      </w:r>
+      <w:r>
+        <w:t>Ejemplo</w:t>
+      </w:r>
+    </w:p>
+    <w:p>
+      <w:r>
+        <w:t>Pagina de reservaciones de vuelos aeromexico</w:t>
+      </w:r>
       <w:bookmarkStart w:id="0" w:name="_GoBack"/>
       <w:bookmarkEnd w:id="0"/>
     </w:p>
     <w:sectPr>
-      <w:headerReference w:type="default" r:id="rId14"/>
-      <w:headerReference w:type="first" r:id="rId15"/>
+      <w:headerReference w:type="default" r:id="rId16"/>
+      <w:headerReference w:type="first" r:id="rId17"/>
       <w:pgSz w:w="12240" w:h="15840"/>
       <w:pgMar w:top="1417" w:right="1701" w:bottom="1417" w:left="1701" w:header="708" w:footer="708" w:gutter="0"/>
       <w:cols w:space="708"/>
@@ -1101,23 +1351,7 @@
         <w:rFonts w:cs="Arial"/>
         <w:lang w:val="es-ES"/>
       </w:rPr>
-      <w:t xml:space="preserve"> Sanchez </w:t>
-    </w:r>
-    <w:proofErr w:type="spellStart"/>
-    <w:r>
-      <w:rPr>
-        <w:rFonts w:cs="Arial"/>
-        <w:lang w:val="es-ES"/>
-      </w:rPr>
-      <w:t>Sanchez</w:t>
-    </w:r>
-    <w:proofErr w:type="spellEnd"/>
-    <w:r>
-      <w:rPr>
-        <w:rFonts w:cs="Arial"/>
-        <w:lang w:val="es-ES"/>
-      </w:rPr>
-      <w:t xml:space="preserve"> Victor Manuel      </w:t>
+      <w:t xml:space="preserve"> Sanchez Sanchez Victor Manuel      </w:t>
     </w:r>
     <w:r>
       <w:rPr>
@@ -1387,6 +1621,119 @@
     </w:lvl>
   </w:abstractNum>
   <w:abstractNum w:abstractNumId="2" w15:restartNumberingAfterBreak="0">
+    <w:nsid w:val="32E5493C"/>
+    <w:multiLevelType w:val="hybridMultilevel"/>
+    <w:tmpl w:val="8056C39A"/>
+    <w:lvl w:ilvl="0" w:tplc="080A0001">
+      <w:start w:val="1"/>
+      <w:numFmt w:val="bullet"/>
+      <w:lvlText w:val=""/>
+      <w:lvlJc w:val="left"/>
+      <w:pPr>
+        <w:ind w:left="720" w:hanging="360"/>
+      </w:pPr>
+      <w:rPr>
+        <w:rFonts w:ascii="Symbol" w:hAnsi="Symbol" w:hint="default"/>
+      </w:rPr>
+    </w:lvl>
+    <w:lvl w:ilvl="1" w:tplc="080A0003" w:tentative="1">
+      <w:start w:val="1"/>
+      <w:numFmt w:val="bullet"/>
+      <w:lvlText w:val="o"/>
+      <w:lvlJc w:val="left"/>
+      <w:pPr>
+        <w:ind w:left="1440" w:hanging="360"/>
+      </w:pPr>
+      <w:rPr>
+        <w:rFonts w:ascii="Courier New" w:hAnsi="Courier New" w:cs="Courier New" w:hint="default"/>
+      </w:rPr>
+    </w:lvl>
+    <w:lvl w:ilvl="2" w:tplc="080A0005" w:tentative="1">
+      <w:start w:val="1"/>
+      <w:numFmt w:val="bullet"/>
+      <w:lvlText w:val=""/>
+      <w:lvlJc w:val="left"/>
+      <w:pPr>
+        <w:ind w:left="2160" w:hanging="360"/>
+      </w:pPr>
+      <w:rPr>
+        <w:rFonts w:ascii="Wingdings" w:hAnsi="Wingdings" w:hint="default"/>
+      </w:rPr>
+    </w:lvl>
+    <w:lvl w:ilvl="3" w:tplc="080A0001" w:tentative="1">
+      <w:start w:val="1"/>
+      <w:numFmt w:val="bullet"/>
+      <w:lvlText w:val=""/>
+      <w:lvlJc w:val="left"/>
+      <w:pPr>
+        <w:ind w:left="2880" w:hanging="360"/>
+      </w:pPr>
+      <w:rPr>
+        <w:rFonts w:ascii="Symbol" w:hAnsi="Symbol" w:hint="default"/>
+      </w:rPr>
+    </w:lvl>
+    <w:lvl w:ilvl="4" w:tplc="080A0003" w:tentative="1">
+      <w:start w:val="1"/>
+      <w:numFmt w:val="bullet"/>
+      <w:lvlText w:val="o"/>
+      <w:lvlJc w:val="left"/>
+      <w:pPr>
+        <w:ind w:left="3600" w:hanging="360"/>
+      </w:pPr>
+      <w:rPr>
+        <w:rFonts w:ascii="Courier New" w:hAnsi="Courier New" w:cs="Courier New" w:hint="default"/>
+      </w:rPr>
+    </w:lvl>
+    <w:lvl w:ilvl="5" w:tplc="080A0005" w:tentative="1">
+      <w:start w:val="1"/>
+      <w:numFmt w:val="bullet"/>
+      <w:lvlText w:val=""/>
+      <w:lvlJc w:val="left"/>
+      <w:pPr>
+        <w:ind w:left="4320" w:hanging="360"/>
+      </w:pPr>
+      <w:rPr>
+        <w:rFonts w:ascii="Wingdings" w:hAnsi="Wingdings" w:hint="default"/>
+      </w:rPr>
+    </w:lvl>
+    <w:lvl w:ilvl="6" w:tplc="080A0001" w:tentative="1">
+      <w:start w:val="1"/>
+      <w:numFmt w:val="bullet"/>
+      <w:lvlText w:val=""/>
+      <w:lvlJc w:val="left"/>
+      <w:pPr>
+        <w:ind w:left="5040" w:hanging="360"/>
+      </w:pPr>
+      <w:rPr>
+        <w:rFonts w:ascii="Symbol" w:hAnsi="Symbol" w:hint="default"/>
+      </w:rPr>
+    </w:lvl>
+    <w:lvl w:ilvl="7" w:tplc="080A0003" w:tentative="1">
+      <w:start w:val="1"/>
+      <w:numFmt w:val="bullet"/>
+      <w:lvlText w:val="o"/>
+      <w:lvlJc w:val="left"/>
+      <w:pPr>
+        <w:ind w:left="5760" w:hanging="360"/>
+      </w:pPr>
+      <w:rPr>
+        <w:rFonts w:ascii="Courier New" w:hAnsi="Courier New" w:cs="Courier New" w:hint="default"/>
+      </w:rPr>
+    </w:lvl>
+    <w:lvl w:ilvl="8" w:tplc="080A0005" w:tentative="1">
+      <w:start w:val="1"/>
+      <w:numFmt w:val="bullet"/>
+      <w:lvlText w:val=""/>
+      <w:lvlJc w:val="left"/>
+      <w:pPr>
+        <w:ind w:left="6480" w:hanging="360"/>
+      </w:pPr>
+      <w:rPr>
+        <w:rFonts w:ascii="Wingdings" w:hAnsi="Wingdings" w:hint="default"/>
+      </w:rPr>
+    </w:lvl>
+  </w:abstractNum>
+  <w:abstractNum w:abstractNumId="3" w15:restartNumberingAfterBreak="0">
     <w:nsid w:val="3ABD23C9"/>
     <w:multiLevelType w:val="hybridMultilevel"/>
     <w:tmpl w:val="3A843146"/>
@@ -1499,7 +1846,7 @@
       </w:rPr>
     </w:lvl>
   </w:abstractNum>
-  <w:abstractNum w:abstractNumId="3" w15:restartNumberingAfterBreak="0">
+  <w:abstractNum w:abstractNumId="4" w15:restartNumberingAfterBreak="0">
     <w:nsid w:val="4A7702D1"/>
     <w:multiLevelType w:val="hybridMultilevel"/>
     <w:tmpl w:val="65EA4B1C"/>
@@ -1612,7 +1959,93 @@
       </w:rPr>
     </w:lvl>
   </w:abstractNum>
-  <w:abstractNum w:abstractNumId="4" w15:restartNumberingAfterBreak="0">
+  <w:abstractNum w:abstractNumId="5" w15:restartNumberingAfterBreak="0">
+    <w:nsid w:val="4F617F89"/>
+    <w:multiLevelType w:val="hybridMultilevel"/>
+    <w:tmpl w:val="1E7E07D2"/>
+    <w:lvl w:ilvl="0" w:tplc="080A000F">
+      <w:start w:val="1"/>
+      <w:numFmt w:val="decimal"/>
+      <w:lvlText w:val="%1."/>
+      <w:lvlJc w:val="left"/>
+      <w:pPr>
+        <w:ind w:left="720" w:hanging="360"/>
+      </w:pPr>
+    </w:lvl>
+    <w:lvl w:ilvl="1" w:tplc="080A0019">
+      <w:start w:val="1"/>
+      <w:numFmt w:val="lowerLetter"/>
+      <w:lvlText w:val="%2."/>
+      <w:lvlJc w:val="left"/>
+      <w:pPr>
+        <w:ind w:left="1440" w:hanging="360"/>
+      </w:pPr>
+    </w:lvl>
+    <w:lvl w:ilvl="2" w:tplc="080A001B" w:tentative="1">
+      <w:start w:val="1"/>
+      <w:numFmt w:val="lowerRoman"/>
+      <w:lvlText w:val="%3."/>
+      <w:lvlJc w:val="right"/>
+      <w:pPr>
+        <w:ind w:left="2160" w:hanging="180"/>
+      </w:pPr>
+    </w:lvl>
+    <w:lvl w:ilvl="3" w:tplc="080A000F" w:tentative="1">
+      <w:start w:val="1"/>
+      <w:numFmt w:val="decimal"/>
+      <w:lvlText w:val="%4."/>
+      <w:lvlJc w:val="left"/>
+      <w:pPr>
+        <w:ind w:left="2880" w:hanging="360"/>
+      </w:pPr>
+    </w:lvl>
+    <w:lvl w:ilvl="4" w:tplc="080A0019" w:tentative="1">
+      <w:start w:val="1"/>
+      <w:numFmt w:val="lowerLetter"/>
+      <w:lvlText w:val="%5."/>
+      <w:lvlJc w:val="left"/>
+      <w:pPr>
+        <w:ind w:left="3600" w:hanging="360"/>
+      </w:pPr>
+    </w:lvl>
+    <w:lvl w:ilvl="5" w:tplc="080A001B" w:tentative="1">
+      <w:start w:val="1"/>
+      <w:numFmt w:val="lowerRoman"/>
+      <w:lvlText w:val="%6."/>
+      <w:lvlJc w:val="right"/>
+      <w:pPr>
+        <w:ind w:left="4320" w:hanging="180"/>
+      </w:pPr>
+    </w:lvl>
+    <w:lvl w:ilvl="6" w:tplc="080A000F" w:tentative="1">
+      <w:start w:val="1"/>
+      <w:numFmt w:val="decimal"/>
+      <w:lvlText w:val="%7."/>
+      <w:lvlJc w:val="left"/>
+      <w:pPr>
+        <w:ind w:left="5040" w:hanging="360"/>
+      </w:pPr>
+    </w:lvl>
+    <w:lvl w:ilvl="7" w:tplc="080A0019" w:tentative="1">
+      <w:start w:val="1"/>
+      <w:numFmt w:val="lowerLetter"/>
+      <w:lvlText w:val="%8."/>
+      <w:lvlJc w:val="left"/>
+      <w:pPr>
+        <w:ind w:left="5760" w:hanging="360"/>
+      </w:pPr>
+    </w:lvl>
+    <w:lvl w:ilvl="8" w:tplc="080A001B" w:tentative="1">
+      <w:start w:val="1"/>
+      <w:numFmt w:val="lowerRoman"/>
+      <w:lvlText w:val="%9."/>
+      <w:lvlJc w:val="right"/>
+      <w:pPr>
+        <w:ind w:left="6480" w:hanging="180"/>
+      </w:pPr>
+    </w:lvl>
+  </w:abstractNum>
+  <w:abstractNum w:abstractNumId="6" w15:restartNumberingAfterBreak="0">
     <w:nsid w:val="607F2B1E"/>
     <w:multiLevelType w:val="hybridMultilevel"/>
     <w:tmpl w:val="8DA0A8E2"/>
@@ -1725,7 +2158,7 @@
       </w:rPr>
     </w:lvl>
   </w:abstractNum>
-  <w:abstractNum w:abstractNumId="5" w15:restartNumberingAfterBreak="0">
+  <w:abstractNum w:abstractNumId="7" w15:restartNumberingAfterBreak="0">
     <w:nsid w:val="64BA0F8D"/>
     <w:multiLevelType w:val="hybridMultilevel"/>
     <w:tmpl w:val="AA76E342"/>
@@ -1838,7 +2271,7 @@
       </w:rPr>
     </w:lvl>
   </w:abstractNum>
-  <w:abstractNum w:abstractNumId="6" w15:restartNumberingAfterBreak="0">
+  <w:abstractNum w:abstractNumId="8" w15:restartNumberingAfterBreak="0">
     <w:nsid w:val="6A2F5185"/>
     <w:multiLevelType w:val="hybridMultilevel"/>
     <w:tmpl w:val="202CAE02"/>
@@ -1951,7 +2384,7 @@
       </w:rPr>
     </w:lvl>
   </w:abstractNum>
-  <w:abstractNum w:abstractNumId="7" w15:restartNumberingAfterBreak="0">
+  <w:abstractNum w:abstractNumId="9" w15:restartNumberingAfterBreak="0">
     <w:nsid w:val="79243E54"/>
     <w:multiLevelType w:val="hybridMultilevel"/>
     <w:tmpl w:val="A6687F00"/>
@@ -2065,28 +2498,34 @@
     </w:lvl>
   </w:abstractNum>
   <w:num w:numId="1">
-    <w:abstractNumId w:val="5"/>
+    <w:abstractNumId w:val="7"/>
   </w:num>
   <w:num w:numId="2">
-    <w:abstractNumId w:val="7"/>
+    <w:abstractNumId w:val="9"/>
   </w:num>
   <w:num w:numId="3">
-    <w:abstractNumId w:val="3"/>
+    <w:abstractNumId w:val="4"/>
   </w:num>
   <w:num w:numId="4">
     <w:abstractNumId w:val="0"/>
   </w:num>
   <w:num w:numId="5">
-    <w:abstractNumId w:val="6"/>
+    <w:abstractNumId w:val="8"/>
   </w:num>
   <w:num w:numId="6">
-    <w:abstractNumId w:val="2"/>
+    <w:abstractNumId w:val="3"/>
   </w:num>
   <w:num w:numId="7">
     <w:abstractNumId w:val="1"/>
   </w:num>
   <w:num w:numId="8">
-    <w:abstractNumId w:val="4"/>
+    <w:abstractNumId w:val="6"/>
+  </w:num>
+  <w:num w:numId="9">
+    <w:abstractNumId w:val="2"/>
+  </w:num>
+  <w:num w:numId="10">
+    <w:abstractNumId w:val="5"/>
   </w:num>
 </w:numbering>
 </file>
@@ -2603,6 +3042,48 @@
       <w:color w:val="2F5496" w:themeColor="accent1" w:themeShade="BF"/>
     </w:rPr>
   </w:style>
+  <w:style w:type="paragraph" w:styleId="Ttulo6">
+    <w:name w:val="heading 6"/>
+    <w:basedOn w:val="Normal"/>
+    <w:next w:val="Normal"/>
+    <w:link w:val="Ttulo6Car"/>
+    <w:uiPriority w:val="9"/>
+    <w:unhideWhenUsed/>
+    <w:qFormat/>
+    <w:rsid w:val="00D8591A"/>
+    <w:pPr>
+      <w:keepNext/>
+      <w:keepLines/>
+      <w:spacing w:before="40" w:after="0"/>
+      <w:outlineLvl w:val="5"/>
+    </w:pPr>
+    <w:rPr>
+      <w:rFonts w:asciiTheme="majorHAnsi" w:eastAsiaTheme="majorEastAsia" w:hAnsiTheme="majorHAnsi" w:cstheme="majorBidi"/>
+      <w:color w:val="1F3763" w:themeColor="accent1" w:themeShade="7F"/>
+    </w:rPr>
+  </w:style>
+  <w:style w:type="paragraph" w:styleId="Ttulo7">
+    <w:name w:val="heading 7"/>
+    <w:basedOn w:val="Normal"/>
+    <w:next w:val="Normal"/>
+    <w:link w:val="Ttulo7Car"/>
+    <w:uiPriority w:val="9"/>
+    <w:unhideWhenUsed/>
+    <w:qFormat/>
+    <w:rsid w:val="0008458E"/>
+    <w:pPr>
+      <w:keepNext/>
+      <w:keepLines/>
+      <w:spacing w:before="40" w:after="0"/>
+      <w:outlineLvl w:val="6"/>
+    </w:pPr>
+    <w:rPr>
+      <w:rFonts w:asciiTheme="majorHAnsi" w:eastAsiaTheme="majorEastAsia" w:hAnsiTheme="majorHAnsi" w:cstheme="majorBidi"/>
+      <w:i/>
+      <w:iCs/>
+      <w:color w:val="1F3763" w:themeColor="accent1" w:themeShade="7F"/>
+    </w:rPr>
+  </w:style>
   <w:style w:type="character" w:default="1" w:styleId="Fuentedeprrafopredeter">
     <w:name w:val="Default Paragraph Font"/>
     <w:uiPriority w:val="1"/>
@@ -2747,6 +3228,30 @@
       <w:ind w:left="720"/>
       <w:contextualSpacing/>
     </w:pPr>
+  </w:style>
+  <w:style w:type="character" w:customStyle="1" w:styleId="Ttulo6Car">
+    <w:name w:val="Título 6 Car"/>
+    <w:basedOn w:val="Fuentedeprrafopredeter"/>
+    <w:link w:val="Ttulo6"/>
+    <w:uiPriority w:val="9"/>
+    <w:rsid w:val="00D8591A"/>
+    <w:rPr>
+      <w:rFonts w:asciiTheme="majorHAnsi" w:eastAsiaTheme="majorEastAsia" w:hAnsiTheme="majorHAnsi" w:cstheme="majorBidi"/>
+      <w:color w:val="1F3763" w:themeColor="accent1" w:themeShade="7F"/>
+    </w:rPr>
+  </w:style>
+  <w:style w:type="character" w:customStyle="1" w:styleId="Ttulo7Car">
+    <w:name w:val="Título 7 Car"/>
+    <w:basedOn w:val="Fuentedeprrafopredeter"/>
+    <w:link w:val="Ttulo7"/>
+    <w:uiPriority w:val="9"/>
+    <w:rsid w:val="0008458E"/>
+    <w:rPr>
+      <w:rFonts w:asciiTheme="majorHAnsi" w:eastAsiaTheme="majorEastAsia" w:hAnsiTheme="majorHAnsi" w:cstheme="majorBidi"/>
+      <w:i/>
+      <w:iCs/>
+      <w:color w:val="1F3763" w:themeColor="accent1" w:themeShade="7F"/>
+    </w:rPr>
   </w:style>
 </w:styles>
 </file>
@@ -3047,6 +3552,15 @@
 </file>
 
 <file path=customXml/item1.xml><?xml version="1.0" encoding="utf-8"?>
+<?mso-contentType ?>
+<FormTemplates xmlns="http://schemas.microsoft.com/sharepoint/v3/contenttype/forms">
+  <Display>DocumentLibraryForm</Display>
+  <Edit>DocumentLibraryForm</Edit>
+  <New>DocumentLibraryForm</New>
+</FormTemplates>
+</file>
+
+<file path=customXml/item2.xml><?xml version="1.0" encoding="utf-8"?>
 <ct:contentTypeSchema xmlns:ct="http://schemas.microsoft.com/office/2006/metadata/contentType" xmlns:ma="http://schemas.microsoft.com/office/2006/metadata/properties/metaAttributes" ct:_="" ma:_="" ma:contentTypeName="Document" ma:contentTypeID="0x010100F5013D66B58E904BBD3102CA33388BE7" ma:contentTypeVersion="9" ma:contentTypeDescription="Create a new document." ma:contentTypeScope="" ma:versionID="a6ffe6bd115de9a8dbe30c151c1234f8">
   <xsd:schema xmlns:xsd="http://www.w3.org/2001/XMLSchema" xmlns:xs="http://www.w3.org/2001/XMLSchema" xmlns:p="http://schemas.microsoft.com/office/2006/metadata/properties" xmlns:ns3="57ed136e-7241-4e4a-b0af-ca2c1007e1c3" targetNamespace="http://schemas.microsoft.com/office/2006/metadata/properties" ma:root="true" ma:fieldsID="b51bccf242882e835c99a0d3f6419f2d" ns3:_="">
     <xsd:import namespace="57ed136e-7241-4e4a-b0af-ca2c1007e1c3"/>
@@ -3224,15 +3738,6 @@
 </ct:contentTypeSchema>
 </file>
 
-<file path=customXml/item2.xml><?xml version="1.0" encoding="utf-8"?>
-<?mso-contentType ?>
-<FormTemplates xmlns="http://schemas.microsoft.com/sharepoint/v3/contenttype/forms">
-  <Display>DocumentLibraryForm</Display>
-  <Edit>DocumentLibraryForm</Edit>
-  <New>DocumentLibraryForm</New>
-</FormTemplates>
-</file>
-
 <file path=customXml/item3.xml><?xml version="1.0" encoding="utf-8"?>
 <p:properties xmlns:p="http://schemas.microsoft.com/office/2006/metadata/properties" xmlns:xsi="http://www.w3.org/2001/XMLSchema-instance" xmlns:pc="http://schemas.microsoft.com/office/infopath/2007/PartnerControls">
   <documentManagement/>
@@ -3240,6 +3745,14 @@
 </file>
 
 <file path=customXml/itemProps1.xml><?xml version="1.0" encoding="utf-8"?>
+<ds:datastoreItem xmlns:ds="http://schemas.openxmlformats.org/officeDocument/2006/customXml" ds:itemID="{FE222BE8-542A-45C1-828B-5EDD96FCAB99}">
+  <ds:schemaRefs>
+    <ds:schemaRef ds:uri="http://schemas.microsoft.com/sharepoint/v3/contenttype/forms"/>
+  </ds:schemaRefs>
+</ds:datastoreItem>
+</file>
+
+<file path=customXml/itemProps2.xml><?xml version="1.0" encoding="utf-8"?>
 <ds:datastoreItem xmlns:ds="http://schemas.openxmlformats.org/officeDocument/2006/customXml" ds:itemID="{4A81ACC4-CB5B-4C00-BC0F-3ABC524E803E}">
   <ds:schemaRefs>
     <ds:schemaRef ds:uri="http://schemas.microsoft.com/office/2006/metadata/contentType"/>
@@ -3257,26 +3770,18 @@
 </ds:datastoreItem>
 </file>
 
-<file path=customXml/itemProps2.xml><?xml version="1.0" encoding="utf-8"?>
-<ds:datastoreItem xmlns:ds="http://schemas.openxmlformats.org/officeDocument/2006/customXml" ds:itemID="{FE222BE8-542A-45C1-828B-5EDD96FCAB99}">
-  <ds:schemaRefs>
-    <ds:schemaRef ds:uri="http://schemas.microsoft.com/sharepoint/v3/contenttype/forms"/>
-  </ds:schemaRefs>
-</ds:datastoreItem>
-</file>
-
 <file path=customXml/itemProps3.xml><?xml version="1.0" encoding="utf-8"?>
 <ds:datastoreItem xmlns:ds="http://schemas.openxmlformats.org/officeDocument/2006/customXml" ds:itemID="{0ACD0A79-EAF7-4D87-B3C9-FA05FE465D4A}">
   <ds:schemaRefs>
-    <ds:schemaRef ds:uri="http://purl.org/dc/terms/"/>
-    <ds:schemaRef ds:uri="http://purl.org/dc/elements/1.1/"/>
+    <ds:schemaRef ds:uri="57ed136e-7241-4e4a-b0af-ca2c1007e1c3"/>
     <ds:schemaRef ds:uri="http://schemas.microsoft.com/office/infopath/2007/PartnerControls"/>
     <ds:schemaRef ds:uri="http://schemas.microsoft.com/office/2006/documentManagement/types"/>
+    <ds:schemaRef ds:uri="http://schemas.openxmlformats.org/package/2006/metadata/core-properties"/>
+    <ds:schemaRef ds:uri="http://purl.org/dc/terms/"/>
     <ds:schemaRef ds:uri="http://purl.org/dc/dcmitype/"/>
+    <ds:schemaRef ds:uri="http://www.w3.org/XML/1998/namespace"/>
     <ds:schemaRef ds:uri="http://schemas.microsoft.com/office/2006/metadata/properties"/>
-    <ds:schemaRef ds:uri="57ed136e-7241-4e4a-b0af-ca2c1007e1c3"/>
-    <ds:schemaRef ds:uri="http://schemas.openxmlformats.org/package/2006/metadata/core-properties"/>
-    <ds:schemaRef ds:uri="http://www.w3.org/XML/1998/namespace"/>
+    <ds:schemaRef ds:uri="http://purl.org/dc/elements/1.1/"/>
   </ds:schemaRefs>
 </ds:datastoreItem>
 </file>
</xml_diff>